<commit_message>
Fixed PDF structure and added professional cover page
</commit_message>
<xml_diff>
--- a/TECHNICAL_DOCUMENTATION.docx
+++ b/TECHNICAL_DOCUMENTATION.docx
@@ -5,27 +5,9 @@
     <w:p>
       <w:pPr>
         <w:pStyle w:val="Title"/>
-        <w:jc w:val="center"/>
       </w:pPr>
       <w:r>
-        <w:t>Technical Architecture &amp; System Documentation</w:t>
-      </w:r>
-    </w:p>
-    <w:p>
-      <w:pPr>
-        <w:jc w:val="center"/>
-      </w:pPr>
-      <w:r>
-        <w:rPr>
-          <w:b/>
-          <w:sz w:val="28"/>
-        </w:rPr>
-        <w:t>Employee Management System (EMS)</w:t>
-      </w:r>
-    </w:p>
-    <w:p>
-      <w:r>
-        <w:br w:type="page"/>
+        <w:t>Technical Documentation - EMS</w:t>
       </w:r>
     </w:p>
     <w:p>
@@ -46,7 +28,7 @@
     </w:p>
     <w:p>
       <w:r>
-        <w:t>__________________________________________________</w:t>
+        <w:t>---</w:t>
       </w:r>
     </w:p>
     <w:p>
@@ -58,11 +40,8 @@
       </w:r>
     </w:p>
     <w:p>
-      <w:pPr>
-        <w:pStyle w:val="Heading3"/>
-      </w:pPr>
       <w:r>
-        <w:t>1.1 Core Architecture</w:t>
+        <w:t>### 1.1 Core Architecture</w:t>
       </w:r>
     </w:p>
     <w:p>
@@ -71,11 +50,8 @@
       </w:r>
     </w:p>
     <w:p>
-      <w:pPr>
-        <w:pStyle w:val="Heading3"/>
-      </w:pPr>
       <w:r>
-        <w:t>1.2 The Stack</w:t>
+        <w:t>### 1.2 The Stack</w:t>
       </w:r>
     </w:p>
     <w:p>
@@ -115,7 +91,7 @@
     </w:p>
     <w:p>
       <w:r>
-        <w:t>__________________________________________________</w:t>
+        <w:t>---</w:t>
       </w:r>
     </w:p>
     <w:p>
@@ -127,21 +103,15 @@
       </w:r>
     </w:p>
     <w:p>
-      <w:pPr>
-        <w:pStyle w:val="Heading3"/>
-      </w:pPr>
       <w:r>
-        <w:t>2.1 High-Level System Architecture</w:t>
+        <w:t>### 2.1 High-Level System Architecture</w:t>
       </w:r>
     </w:p>
     <w:p>
-      <w:pPr>
-        <w:jc w:val="center"/>
-      </w:pPr>
       <w:r>
         <w:drawing>
           <wp:inline xmlns:a="http://schemas.openxmlformats.org/drawingml/2006/main" xmlns:pic="http://schemas.openxmlformats.org/drawingml/2006/picture">
-            <wp:extent cx="5029200" cy="5029200"/>
+            <wp:extent cx="4572000" cy="4572000"/>
             <wp:docPr id="1" name="Picture 1"/>
             <wp:cNvGraphicFramePr>
               <a:graphicFrameLocks noChangeAspect="1"/>
@@ -162,7 +132,7 @@
                   <pic:spPr>
                     <a:xfrm>
                       <a:off x="0" y="0"/>
-                      <a:ext cx="5029200" cy="5029200"/>
+                      <a:ext cx="4572000" cy="4572000"/>
                     </a:xfrm>
                     <a:prstGeom prst="rect"/>
                   </pic:spPr>
@@ -174,21 +144,75 @@
       </w:r>
     </w:p>
     <w:p>
-      <w:pPr>
-        <w:pStyle w:val="Heading3"/>
-      </w:pPr>
       <w:r>
-        <w:t>2.2 Database Entity Relationship (ER) Diagram</w:t>
+        <w:t>```mermaid</w:t>
       </w:r>
     </w:p>
     <w:p>
-      <w:pPr>
-        <w:jc w:val="center"/>
-      </w:pPr>
+      <w:r>
+        <w:t>graph TD</w:t>
+      </w:r>
+    </w:p>
+    <w:p>
+      <w:r>
+        <w:t xml:space="preserve">    User["User (Browser)"] &lt;--&gt; Frontend["Next.js Frontend (Port: 3002)"]</w:t>
+      </w:r>
+    </w:p>
+    <w:p>
+      <w:r>
+        <w:t xml:space="preserve">    Frontend &lt;-- "REST API (JSON/JWT)" --&gt; Backend["NestJS Backend (Port: 3001)"]</w:t>
+      </w:r>
+    </w:p>
+    <w:p>
+      <w:r>
+        <w:t xml:space="preserve">    Backend &lt;--&gt; Prisma["Prisma ORM"]</w:t>
+      </w:r>
+    </w:p>
+    <w:p>
+      <w:r>
+        <w:t xml:space="preserve">    Prisma &lt;--&gt; SQLite["SQLite DB (dev.db)"]</w:t>
+      </w:r>
+    </w:p>
+    <w:p>
+      <w:r>
+        <w:t xml:space="preserve">    subgraph "Internal Backend"</w:t>
+      </w:r>
+    </w:p>
+    <w:p>
+      <w:r>
+        <w:t xml:space="preserve">    Backend --&gt; AuthModule["Auth Module"]</w:t>
+      </w:r>
+    </w:p>
+    <w:p>
+      <w:r>
+        <w:t xml:space="preserve">    Backend --&gt; EmpModule["Employee Module"]</w:t>
+      </w:r>
+    </w:p>
+    <w:p>
+      <w:r>
+        <w:t xml:space="preserve">    Backend --&gt; LeaveModule["Leave Module"]</w:t>
+      </w:r>
+    </w:p>
+    <w:p>
+      <w:r>
+        <w:t xml:space="preserve">    end</w:t>
+      </w:r>
+    </w:p>
+    <w:p>
+      <w:r>
+        <w:t>```</w:t>
+      </w:r>
+    </w:p>
+    <w:p>
+      <w:r>
+        <w:t>### 2.2 Database Entity Relationship (ER) Diagram</w:t>
+      </w:r>
+    </w:p>
+    <w:p>
       <w:r>
         <w:drawing>
           <wp:inline xmlns:a="http://schemas.openxmlformats.org/drawingml/2006/main" xmlns:pic="http://schemas.openxmlformats.org/drawingml/2006/picture">
-            <wp:extent cx="5029200" cy="5029200"/>
+            <wp:extent cx="4572000" cy="4572000"/>
             <wp:docPr id="2" name="Picture 2"/>
             <wp:cNvGraphicFramePr>
               <a:graphicFrameLocks noChangeAspect="1"/>
@@ -209,7 +233,7 @@
                   <pic:spPr>
                     <a:xfrm>
                       <a:off x="0" y="0"/>
-                      <a:ext cx="5029200" cy="5029200"/>
+                      <a:ext cx="4572000" cy="4572000"/>
                     </a:xfrm>
                     <a:prstGeom prst="rect"/>
                   </pic:spPr>
@@ -221,21 +245,175 @@
       </w:r>
     </w:p>
     <w:p>
-      <w:pPr>
-        <w:pStyle w:val="Heading3"/>
-      </w:pPr>
       <w:r>
-        <w:t>2.3 Authentication Flow</w:t>
+        <w:t>```mermaid</w:t>
       </w:r>
     </w:p>
     <w:p>
-      <w:pPr>
-        <w:jc w:val="center"/>
-      </w:pPr>
+      <w:r>
+        <w:t>erDiagram</w:t>
+      </w:r>
+    </w:p>
+    <w:p>
+      <w:r>
+        <w:t xml:space="preserve">    User ||--o| Employee : "belongs to"</w:t>
+      </w:r>
+    </w:p>
+    <w:p>
+      <w:r>
+        <w:t xml:space="preserve">    Department ||--o{ Employee : "contains"</w:t>
+      </w:r>
+    </w:p>
+    <w:p>
+      <w:r>
+        <w:t xml:space="preserve">    Employee ||--o{ Attendance : "records"</w:t>
+      </w:r>
+    </w:p>
+    <w:p>
+      <w:r>
+        <w:t xml:space="preserve">    Employee ||--o{ Leave : "requests"</w:t>
+      </w:r>
+    </w:p>
+    <w:p>
+      <w:r>
+        <w:t xml:space="preserve">    User {</w:t>
+      </w:r>
+    </w:p>
+    <w:p>
+      <w:r>
+        <w:t xml:space="preserve">        string id PK</w:t>
+      </w:r>
+    </w:p>
+    <w:p>
+      <w:r>
+        <w:t xml:space="preserve">        string email</w:t>
+      </w:r>
+    </w:p>
+    <w:p>
+      <w:r>
+        <w:t xml:space="preserve">        string password</w:t>
+      </w:r>
+    </w:p>
+    <w:p>
+      <w:r>
+        <w:t xml:space="preserve">        string role</w:t>
+      </w:r>
+    </w:p>
+    <w:p>
+      <w:r>
+        <w:t xml:space="preserve">    }</w:t>
+      </w:r>
+    </w:p>
+    <w:p>
+      <w:r>
+        <w:t xml:space="preserve">    Employee {</w:t>
+      </w:r>
+    </w:p>
+    <w:p>
+      <w:r>
+        <w:t xml:space="preserve">        string id PK</w:t>
+      </w:r>
+    </w:p>
+    <w:p>
+      <w:r>
+        <w:t xml:space="preserve">        string name</w:t>
+      </w:r>
+    </w:p>
+    <w:p>
+      <w:r>
+        <w:t xml:space="preserve">        string email</w:t>
+      </w:r>
+    </w:p>
+    <w:p>
+      <w:r>
+        <w:t xml:space="preserve">        string departmentId FK</w:t>
+      </w:r>
+    </w:p>
+    <w:p>
+      <w:r>
+        <w:t xml:space="preserve">        float salary</w:t>
+      </w:r>
+    </w:p>
+    <w:p>
+      <w:r>
+        <w:t xml:space="preserve">    }</w:t>
+      </w:r>
+    </w:p>
+    <w:p>
+      <w:r>
+        <w:t xml:space="preserve">    Attendance {</w:t>
+      </w:r>
+    </w:p>
+    <w:p>
+      <w:r>
+        <w:t xml:space="preserve">        string id PK</w:t>
+      </w:r>
+    </w:p>
+    <w:p>
+      <w:r>
+        <w:t xml:space="preserve">        string employeeId FK</w:t>
+      </w:r>
+    </w:p>
+    <w:p>
+      <w:r>
+        <w:t xml:space="preserve">        datetime checkIn</w:t>
+      </w:r>
+    </w:p>
+    <w:p>
+      <w:r>
+        <w:t xml:space="preserve">        string status</w:t>
+      </w:r>
+    </w:p>
+    <w:p>
+      <w:r>
+        <w:t xml:space="preserve">    }</w:t>
+      </w:r>
+    </w:p>
+    <w:p>
+      <w:r>
+        <w:t xml:space="preserve">    Leave {</w:t>
+      </w:r>
+    </w:p>
+    <w:p>
+      <w:r>
+        <w:t xml:space="preserve">        string id PK</w:t>
+      </w:r>
+    </w:p>
+    <w:p>
+      <w:r>
+        <w:t xml:space="preserve">        string employeeId FK</w:t>
+      </w:r>
+    </w:p>
+    <w:p>
+      <w:r>
+        <w:t xml:space="preserve">        string type</w:t>
+      </w:r>
+    </w:p>
+    <w:p>
+      <w:r>
+        <w:t xml:space="preserve">        string status</w:t>
+      </w:r>
+    </w:p>
+    <w:p>
+      <w:r>
+        <w:t xml:space="preserve">    }</w:t>
+      </w:r>
+    </w:p>
+    <w:p>
+      <w:r>
+        <w:t>```</w:t>
+      </w:r>
+    </w:p>
+    <w:p>
+      <w:r>
+        <w:t>### 2.3 Authentication Flow</w:t>
+      </w:r>
+    </w:p>
+    <w:p>
       <w:r>
         <w:drawing>
           <wp:inline xmlns:a="http://schemas.openxmlformats.org/drawingml/2006/main" xmlns:pic="http://schemas.openxmlformats.org/drawingml/2006/picture">
-            <wp:extent cx="5029200" cy="5029200"/>
+            <wp:extent cx="4572000" cy="4572000"/>
             <wp:docPr id="3" name="Picture 3"/>
             <wp:cNvGraphicFramePr>
               <a:graphicFrameLocks noChangeAspect="1"/>
@@ -256,7 +434,7 @@
                   <pic:spPr>
                     <a:xfrm>
                       <a:off x="0" y="0"/>
-                      <a:ext cx="5029200" cy="5029200"/>
+                      <a:ext cx="4572000" cy="4572000"/>
                     </a:xfrm>
                     <a:prstGeom prst="rect"/>
                   </pic:spPr>
@@ -269,7 +447,82 @@
     </w:p>
     <w:p>
       <w:r>
-        <w:t>__________________________________________________</w:t>
+        <w:t>```mermaid</w:t>
+      </w:r>
+    </w:p>
+    <w:p>
+      <w:r>
+        <w:t>sequenceDiagram</w:t>
+      </w:r>
+    </w:p>
+    <w:p>
+      <w:r>
+        <w:t xml:space="preserve">    participant U as User</w:t>
+      </w:r>
+    </w:p>
+    <w:p>
+      <w:r>
+        <w:t xml:space="preserve">    participant F as Frontend</w:t>
+      </w:r>
+    </w:p>
+    <w:p>
+      <w:r>
+        <w:t xml:space="preserve">    participant B as Backend</w:t>
+      </w:r>
+    </w:p>
+    <w:p>
+      <w:r>
+        <w:t xml:space="preserve">    participant D as DB</w:t>
+      </w:r>
+    </w:p>
+    <w:p>
+      <w:r>
+        <w:t xml:space="preserve">    U-&gt;&gt;F: Enter Credentials</w:t>
+      </w:r>
+    </w:p>
+    <w:p>
+      <w:r>
+        <w:t xml:space="preserve">    F-&gt;&gt;B: POST /auth/login</w:t>
+      </w:r>
+    </w:p>
+    <w:p>
+      <w:r>
+        <w:t xml:space="preserve">    B-&gt;&gt;D: Check User</w:t>
+      </w:r>
+    </w:p>
+    <w:p>
+      <w:r>
+        <w:t xml:space="preserve">    D--&gt;&gt;B: User Found</w:t>
+      </w:r>
+    </w:p>
+    <w:p>
+      <w:r>
+        <w:t xml:space="preserve">    B-&gt;&gt;B: Generate JWT</w:t>
+      </w:r>
+    </w:p>
+    <w:p>
+      <w:r>
+        <w:t xml:space="preserve">    B--&gt;&gt;F: Return JWT + User Info</w:t>
+      </w:r>
+    </w:p>
+    <w:p>
+      <w:r>
+        <w:t xml:space="preserve">    F-&gt;&gt;F: Store JWT in Cookies/LocalStorage</w:t>
+      </w:r>
+    </w:p>
+    <w:p>
+      <w:r>
+        <w:t xml:space="preserve">    F--&gt;&gt;U: Show Dashboard</w:t>
+      </w:r>
+    </w:p>
+    <w:p>
+      <w:r>
+        <w:t>```</w:t>
+      </w:r>
+    </w:p>
+    <w:p>
+      <w:r>
+        <w:t>---</w:t>
       </w:r>
     </w:p>
     <w:p>
@@ -281,11 +534,8 @@
       </w:r>
     </w:p>
     <w:p>
-      <w:pPr>
-        <w:pStyle w:val="Heading3"/>
-      </w:pPr>
       <w:r>
-        <w:t>3.1 Role-Based Access Control (RBAC)</w:t>
+        <w:t>### 3.1 Role-Based Access Control (RBAC)</w:t>
       </w:r>
     </w:p>
     <w:p>
@@ -299,59 +549,38 @@
       </w:r>
     </w:p>
     <w:p>
-      <w:pPr>
-        <w:pStyle w:val="ListBullet"/>
-      </w:pPr>
       <w:r>
-        <w:t>**ADMIN**: Global access.</w:t>
+        <w:t>- **ADMIN**: Global access.</w:t>
       </w:r>
     </w:p>
     <w:p>
-      <w:pPr>
-        <w:pStyle w:val="ListBullet"/>
-      </w:pPr>
       <w:r>
-        <w:t>**HR**: Manage records, monitor attendance, process leaves.</w:t>
+        <w:t>- **HR**: Manage records, monitor attendance, process leaves.</w:t>
       </w:r>
     </w:p>
     <w:p>
-      <w:pPr>
-        <w:pStyle w:val="ListBullet"/>
-      </w:pPr>
       <w:r>
-        <w:t>**EMPLOYEE**: Personal dashboard, self-check-in, leave requests.</w:t>
+        <w:t>- **EMPLOYEE**: Personal dashboard, self-check-in, leave requests.</w:t>
       </w:r>
     </w:p>
     <w:p>
-      <w:pPr>
-        <w:pStyle w:val="Heading3"/>
-      </w:pPr>
       <w:r>
-        <w:t>3.2 Attendance Logic</w:t>
+        <w:t>### 3.2 Attendance Logic</w:t>
       </w:r>
     </w:p>
     <w:p>
-      <w:pPr>
-        <w:pStyle w:val="ListBullet"/>
-      </w:pPr>
       <w:r>
-        <w:t>**Constraint**: Only one record per employee per day.</w:t>
+        <w:t>- **Constraint**: Only one record per employee per day.</w:t>
       </w:r>
     </w:p>
     <w:p>
-      <w:pPr>
-        <w:pStyle w:val="ListBullet"/>
-      </w:pPr>
       <w:r>
-        <w:t>**Status Mapping**: Automated status assignment (PRESENT, LATE, ABSENT) based on check-in timestamps.</w:t>
+        <w:t>- **Status Mapping**: Automated status assignment (PRESENT, LATE, ABSENT) based on check-in timestamps.</w:t>
       </w:r>
     </w:p>
     <w:p>
-      <w:pPr>
-        <w:pStyle w:val="Heading3"/>
-      </w:pPr>
       <w:r>
-        <w:t>3.3 Leave Workflow</w:t>
+        <w:t>### 3.3 Leave Workflow</w:t>
       </w:r>
     </w:p>
     <w:p>
@@ -376,7 +605,7 @@
     </w:p>
     <w:p>
       <w:r>
-        <w:t>__________________________________________________</w:t>
+        <w:t>---</w:t>
       </w:r>
     </w:p>
     <w:p>
@@ -388,11 +617,8 @@
       </w:r>
     </w:p>
     <w:p>
-      <w:pPr>
-        <w:pStyle w:val="Heading3"/>
-      </w:pPr>
       <w:r>
-        <w:t>4.1 Turbopack</w:t>
+        <w:t>### 4.1 Turbopack</w:t>
       </w:r>
     </w:p>
     <w:p>
@@ -401,11 +627,8 @@
       </w:r>
     </w:p>
     <w:p>
-      <w:pPr>
-        <w:pStyle w:val="Heading3"/>
-      </w:pPr>
       <w:r>
-        <w:t>4.2 SQLite in Production VS Development</w:t>
+        <w:t>### 4.2 SQLite in Production VS Development</w:t>
       </w:r>
     </w:p>
     <w:p>
@@ -415,7 +638,7 @@
     </w:p>
     <w:p>
       <w:r>
-        <w:t>__________________________________________________</w:t>
+        <w:t>---</w:t>
       </w:r>
     </w:p>
     <w:p>
@@ -427,32 +650,23 @@
       </w:r>
     </w:p>
     <w:p>
-      <w:pPr>
-        <w:pStyle w:val="ListBullet"/>
-      </w:pPr>
       <w:r>
-        <w:t>**Migrations**: Always use `npx prisma migrate dev` to maintain schema integrity.</w:t>
-      </w:r>
-    </w:p>
-    <w:p>
-      <w:pPr>
-        <w:pStyle w:val="ListBullet"/>
-      </w:pPr>
-      <w:r>
-        <w:t>**Seeding**: Use `npx ts-node prisma/seed.ts` to refresh the environment with reliable test data.</w:t>
-      </w:r>
-    </w:p>
-    <w:p>
-      <w:pPr>
-        <w:pStyle w:val="ListBullet"/>
-      </w:pPr>
-      <w:r>
-        <w:t>**Frontend Components**: Utilize the `components` folder for atomic UI elements, ensuring reusability across pages.</w:t>
+        <w:t>- **Migrations**: Always use `npx prisma migrate dev` to maintain schema integrity.</w:t>
       </w:r>
     </w:p>
     <w:p>
       <w:r>
-        <w:t>__________________________________________________</w:t>
+        <w:t>- **Seeding**: Use `npx ts-node prisma/seed.ts` to refresh the environment with reliable test data.</w:t>
+      </w:r>
+    </w:p>
+    <w:p>
+      <w:r>
+        <w:t>- **Frontend Components**: Utilize the `components` folder for atomic UI elements, ensuring reusability across pages.</w:t>
+      </w:r>
+    </w:p>
+    <w:p>
+      <w:r>
+        <w:t>---</w:t>
       </w:r>
     </w:p>
     <w:p>

</xml_diff>

<commit_message>
Finalized professional A4 documentation with diagrams and refined layout
</commit_message>
<xml_diff>
--- a/TECHNICAL_DOCUMENTATION.docx
+++ b/TECHNICAL_DOCUMENTATION.docx
@@ -4,10 +4,29 @@
   <w:body>
     <w:p>
       <w:pPr>
-        <w:pStyle w:val="Title"/>
+        <w:jc w:val="center"/>
       </w:pPr>
       <w:r>
-        <w:t>Technical Documentation - EMS</w:t>
+        <w:br/>
+        <w:br/>
+        <w:br/>
+        <w:br/>
+        <w:br/>
+      </w:r>
+      <w:r>
+        <w:rPr>
+          <w:b/>
+          <w:color w:val="16365C"/>
+          <w:sz w:val="52"/>
+        </w:rPr>
+        <w:t>TECHNICAL ARCHITECTURE</w:t>
+        <w:br/>
+        <w:t>&amp; DESIGN SPECIFICATION</w:t>
+      </w:r>
+    </w:p>
+    <w:p>
+      <w:r>
+        <w:br w:type="page"/>
       </w:r>
     </w:p>
     <w:p>
@@ -40,8 +59,11 @@
       </w:r>
     </w:p>
     <w:p>
+      <w:pPr>
+        <w:pStyle w:val="Heading3"/>
+      </w:pPr>
       <w:r>
-        <w:t>### 1.1 Core Architecture</w:t>
+        <w:t>1.1 Core Architecture</w:t>
       </w:r>
     </w:p>
     <w:p>
@@ -50,8 +72,11 @@
       </w:r>
     </w:p>
     <w:p>
+      <w:pPr>
+        <w:pStyle w:val="Heading3"/>
+      </w:pPr>
       <w:r>
-        <w:t>### 1.2 The Stack</w:t>
+        <w:t>1.2 The Stack</w:t>
       </w:r>
     </w:p>
     <w:p>
@@ -103,15 +128,18 @@
       </w:r>
     </w:p>
     <w:p>
+      <w:pPr>
+        <w:pStyle w:val="Heading3"/>
+      </w:pPr>
       <w:r>
-        <w:t>### 2.1 High-Level System Architecture</w:t>
+        <w:t>2.1 High-Level System Architecture</w:t>
       </w:r>
     </w:p>
     <w:p>
       <w:r>
         <w:drawing>
           <wp:inline xmlns:a="http://schemas.openxmlformats.org/drawingml/2006/main" xmlns:pic="http://schemas.openxmlformats.org/drawingml/2006/picture">
-            <wp:extent cx="4572000" cy="4572000"/>
+            <wp:extent cx="5669280" cy="5669280"/>
             <wp:docPr id="1" name="Picture 1"/>
             <wp:cNvGraphicFramePr>
               <a:graphicFrameLocks noChangeAspect="1"/>
@@ -132,7 +160,7 @@
                   <pic:spPr>
                     <a:xfrm>
                       <a:off x="0" y="0"/>
-                      <a:ext cx="4572000" cy="4572000"/>
+                      <a:ext cx="5669280" cy="5669280"/>
                     </a:xfrm>
                     <a:prstGeom prst="rect"/>
                   </pic:spPr>
@@ -144,76 +172,63 @@
       </w:r>
     </w:p>
     <w:p>
+      <w:pPr>
+        <w:pStyle w:val="Heading3"/>
+      </w:pPr>
       <w:r>
-        <w:t>```mermaid</w:t>
-      </w:r>
-    </w:p>
-    <w:p>
-      <w:r>
-        <w:t>graph TD</w:t>
-      </w:r>
-    </w:p>
-    <w:p>
-      <w:r>
-        <w:t xml:space="preserve">    User["User (Browser)"] &lt;--&gt; Frontend["Next.js Frontend (Port: 3002)"]</w:t>
-      </w:r>
-    </w:p>
-    <w:p>
-      <w:r>
-        <w:t xml:space="preserve">    Frontend &lt;-- "REST API (JSON/JWT)" --&gt; Backend["NestJS Backend (Port: 3001)"]</w:t>
-      </w:r>
-    </w:p>
-    <w:p>
-      <w:r>
-        <w:t xml:space="preserve">    Backend &lt;--&gt; Prisma["Prisma ORM"]</w:t>
-      </w:r>
-    </w:p>
-    <w:p>
-      <w:r>
-        <w:t xml:space="preserve">    Prisma &lt;--&gt; SQLite["SQLite DB (dev.db)"]</w:t>
-      </w:r>
-    </w:p>
-    <w:p>
-      <w:r>
-        <w:t xml:space="preserve">    subgraph "Internal Backend"</w:t>
-      </w:r>
-    </w:p>
-    <w:p>
-      <w:r>
-        <w:t xml:space="preserve">    Backend --&gt; AuthModule["Auth Module"]</w:t>
-      </w:r>
-    </w:p>
-    <w:p>
-      <w:r>
-        <w:t xml:space="preserve">    Backend --&gt; EmpModule["Employee Module"]</w:t>
-      </w:r>
-    </w:p>
-    <w:p>
-      <w:r>
-        <w:t xml:space="preserve">    Backend --&gt; LeaveModule["Leave Module"]</w:t>
-      </w:r>
-    </w:p>
-    <w:p>
-      <w:r>
-        <w:t xml:space="preserve">    end</w:t>
-      </w:r>
-    </w:p>
-    <w:p>
-      <w:r>
-        <w:t>```</w:t>
-      </w:r>
-    </w:p>
-    <w:p>
-      <w:r>
-        <w:t>### 2.2 Database Entity Relationship (ER) Diagram</w:t>
+        <w:t>2.2 Functional Use Case Diagram</w:t>
       </w:r>
     </w:p>
     <w:p>
       <w:r>
         <w:drawing>
           <wp:inline xmlns:a="http://schemas.openxmlformats.org/drawingml/2006/main" xmlns:pic="http://schemas.openxmlformats.org/drawingml/2006/picture">
-            <wp:extent cx="4572000" cy="4572000"/>
+            <wp:extent cx="5669280" cy="5669280"/>
             <wp:docPr id="2" name="Picture 2"/>
+            <wp:cNvGraphicFramePr>
+              <a:graphicFrameLocks noChangeAspect="1"/>
+            </wp:cNvGraphicFramePr>
+            <a:graphic>
+              <a:graphicData uri="http://schemas.openxmlformats.org/drawingml/2006/picture">
+                <pic:pic>
+                  <pic:nvPicPr>
+                    <pic:cNvPr id="0" name="use_case.png"/>
+                    <pic:cNvPicPr/>
+                  </pic:nvPicPr>
+                  <pic:blipFill>
+                    <a:blip r:embed="rId10"/>
+                    <a:stretch>
+                      <a:fillRect/>
+                    </a:stretch>
+                  </pic:blipFill>
+                  <pic:spPr>
+                    <a:xfrm>
+                      <a:off x="0" y="0"/>
+                      <a:ext cx="5669280" cy="5669280"/>
+                    </a:xfrm>
+                    <a:prstGeom prst="rect"/>
+                  </pic:spPr>
+                </pic:pic>
+              </a:graphicData>
+            </a:graphic>
+          </wp:inline>
+        </w:drawing>
+      </w:r>
+    </w:p>
+    <w:p>
+      <w:pPr>
+        <w:pStyle w:val="Heading3"/>
+      </w:pPr>
+      <w:r>
+        <w:t>2.3 Database Entity Relationship (ER) Diagram</w:t>
+      </w:r>
+    </w:p>
+    <w:p>
+      <w:r>
+        <w:drawing>
+          <wp:inline xmlns:a="http://schemas.openxmlformats.org/drawingml/2006/main" xmlns:pic="http://schemas.openxmlformats.org/drawingml/2006/picture">
+            <wp:extent cx="5669280" cy="5669280"/>
+            <wp:docPr id="3" name="Picture 3"/>
             <wp:cNvGraphicFramePr>
               <a:graphicFrameLocks noChangeAspect="1"/>
             </wp:cNvGraphicFramePr>
@@ -225,7 +240,7 @@
                     <pic:cNvPicPr/>
                   </pic:nvPicPr>
                   <pic:blipFill>
-                    <a:blip r:embed="rId10"/>
+                    <a:blip r:embed="rId11"/>
                     <a:stretch>
                       <a:fillRect/>
                     </a:stretch>
@@ -233,7 +248,7 @@
                   <pic:spPr>
                     <a:xfrm>
                       <a:off x="0" y="0"/>
-                      <a:ext cx="4572000" cy="4572000"/>
+                      <a:ext cx="5669280" cy="5669280"/>
                     </a:xfrm>
                     <a:prstGeom prst="rect"/>
                   </pic:spPr>
@@ -245,176 +260,19 @@
       </w:r>
     </w:p>
     <w:p>
+      <w:pPr>
+        <w:pStyle w:val="Heading3"/>
+      </w:pPr>
       <w:r>
-        <w:t>```mermaid</w:t>
-      </w:r>
-    </w:p>
-    <w:p>
-      <w:r>
-        <w:t>erDiagram</w:t>
-      </w:r>
-    </w:p>
-    <w:p>
-      <w:r>
-        <w:t xml:space="preserve">    User ||--o| Employee : "belongs to"</w:t>
-      </w:r>
-    </w:p>
-    <w:p>
-      <w:r>
-        <w:t xml:space="preserve">    Department ||--o{ Employee : "contains"</w:t>
-      </w:r>
-    </w:p>
-    <w:p>
-      <w:r>
-        <w:t xml:space="preserve">    Employee ||--o{ Attendance : "records"</w:t>
-      </w:r>
-    </w:p>
-    <w:p>
-      <w:r>
-        <w:t xml:space="preserve">    Employee ||--o{ Leave : "requests"</w:t>
-      </w:r>
-    </w:p>
-    <w:p>
-      <w:r>
-        <w:t xml:space="preserve">    User {</w:t>
-      </w:r>
-    </w:p>
-    <w:p>
-      <w:r>
-        <w:t xml:space="preserve">        string id PK</w:t>
-      </w:r>
-    </w:p>
-    <w:p>
-      <w:r>
-        <w:t xml:space="preserve">        string email</w:t>
-      </w:r>
-    </w:p>
-    <w:p>
-      <w:r>
-        <w:t xml:space="preserve">        string password</w:t>
-      </w:r>
-    </w:p>
-    <w:p>
-      <w:r>
-        <w:t xml:space="preserve">        string role</w:t>
-      </w:r>
-    </w:p>
-    <w:p>
-      <w:r>
-        <w:t xml:space="preserve">    }</w:t>
-      </w:r>
-    </w:p>
-    <w:p>
-      <w:r>
-        <w:t xml:space="preserve">    Employee {</w:t>
-      </w:r>
-    </w:p>
-    <w:p>
-      <w:r>
-        <w:t xml:space="preserve">        string id PK</w:t>
-      </w:r>
-    </w:p>
-    <w:p>
-      <w:r>
-        <w:t xml:space="preserve">        string name</w:t>
-      </w:r>
-    </w:p>
-    <w:p>
-      <w:r>
-        <w:t xml:space="preserve">        string email</w:t>
-      </w:r>
-    </w:p>
-    <w:p>
-      <w:r>
-        <w:t xml:space="preserve">        string departmentId FK</w:t>
-      </w:r>
-    </w:p>
-    <w:p>
-      <w:r>
-        <w:t xml:space="preserve">        float salary</w:t>
-      </w:r>
-    </w:p>
-    <w:p>
-      <w:r>
-        <w:t xml:space="preserve">    }</w:t>
-      </w:r>
-    </w:p>
-    <w:p>
-      <w:r>
-        <w:t xml:space="preserve">    Attendance {</w:t>
-      </w:r>
-    </w:p>
-    <w:p>
-      <w:r>
-        <w:t xml:space="preserve">        string id PK</w:t>
-      </w:r>
-    </w:p>
-    <w:p>
-      <w:r>
-        <w:t xml:space="preserve">        string employeeId FK</w:t>
-      </w:r>
-    </w:p>
-    <w:p>
-      <w:r>
-        <w:t xml:space="preserve">        datetime checkIn</w:t>
-      </w:r>
-    </w:p>
-    <w:p>
-      <w:r>
-        <w:t xml:space="preserve">        string status</w:t>
-      </w:r>
-    </w:p>
-    <w:p>
-      <w:r>
-        <w:t xml:space="preserve">    }</w:t>
-      </w:r>
-    </w:p>
-    <w:p>
-      <w:r>
-        <w:t xml:space="preserve">    Leave {</w:t>
-      </w:r>
-    </w:p>
-    <w:p>
-      <w:r>
-        <w:t xml:space="preserve">        string id PK</w:t>
-      </w:r>
-    </w:p>
-    <w:p>
-      <w:r>
-        <w:t xml:space="preserve">        string employeeId FK</w:t>
-      </w:r>
-    </w:p>
-    <w:p>
-      <w:r>
-        <w:t xml:space="preserve">        string type</w:t>
-      </w:r>
-    </w:p>
-    <w:p>
-      <w:r>
-        <w:t xml:space="preserve">        string status</w:t>
-      </w:r>
-    </w:p>
-    <w:p>
-      <w:r>
-        <w:t xml:space="preserve">    }</w:t>
-      </w:r>
-    </w:p>
-    <w:p>
-      <w:r>
-        <w:t>```</w:t>
-      </w:r>
-    </w:p>
-    <w:p>
-      <w:r>
-        <w:t>### 2.3 Authentication Flow</w:t>
+        <w:t>2.4 Authentication Flow (Sequence Diagram)</w:t>
       </w:r>
     </w:p>
     <w:p>
       <w:r>
         <w:drawing>
           <wp:inline xmlns:a="http://schemas.openxmlformats.org/drawingml/2006/main" xmlns:pic="http://schemas.openxmlformats.org/drawingml/2006/picture">
-            <wp:extent cx="4572000" cy="4572000"/>
-            <wp:docPr id="3" name="Picture 3"/>
+            <wp:extent cx="5669280" cy="5669280"/>
+            <wp:docPr id="4" name="Picture 4"/>
             <wp:cNvGraphicFramePr>
               <a:graphicFrameLocks noChangeAspect="1"/>
             </wp:cNvGraphicFramePr>
@@ -426,7 +284,7 @@
                     <pic:cNvPicPr/>
                   </pic:nvPicPr>
                   <pic:blipFill>
-                    <a:blip r:embed="rId11"/>
+                    <a:blip r:embed="rId12"/>
                     <a:stretch>
                       <a:fillRect/>
                     </a:stretch>
@@ -434,7 +292,7 @@
                   <pic:spPr>
                     <a:xfrm>
                       <a:off x="0" y="0"/>
-                      <a:ext cx="4572000" cy="4572000"/>
+                      <a:ext cx="5669280" cy="5669280"/>
                     </a:xfrm>
                     <a:prstGeom prst="rect"/>
                   </pic:spPr>
@@ -443,81 +301,6 @@
             </a:graphic>
           </wp:inline>
         </w:drawing>
-      </w:r>
-    </w:p>
-    <w:p>
-      <w:r>
-        <w:t>```mermaid</w:t>
-      </w:r>
-    </w:p>
-    <w:p>
-      <w:r>
-        <w:t>sequenceDiagram</w:t>
-      </w:r>
-    </w:p>
-    <w:p>
-      <w:r>
-        <w:t xml:space="preserve">    participant U as User</w:t>
-      </w:r>
-    </w:p>
-    <w:p>
-      <w:r>
-        <w:t xml:space="preserve">    participant F as Frontend</w:t>
-      </w:r>
-    </w:p>
-    <w:p>
-      <w:r>
-        <w:t xml:space="preserve">    participant B as Backend</w:t>
-      </w:r>
-    </w:p>
-    <w:p>
-      <w:r>
-        <w:t xml:space="preserve">    participant D as DB</w:t>
-      </w:r>
-    </w:p>
-    <w:p>
-      <w:r>
-        <w:t xml:space="preserve">    U-&gt;&gt;F: Enter Credentials</w:t>
-      </w:r>
-    </w:p>
-    <w:p>
-      <w:r>
-        <w:t xml:space="preserve">    F-&gt;&gt;B: POST /auth/login</w:t>
-      </w:r>
-    </w:p>
-    <w:p>
-      <w:r>
-        <w:t xml:space="preserve">    B-&gt;&gt;D: Check User</w:t>
-      </w:r>
-    </w:p>
-    <w:p>
-      <w:r>
-        <w:t xml:space="preserve">    D--&gt;&gt;B: User Found</w:t>
-      </w:r>
-    </w:p>
-    <w:p>
-      <w:r>
-        <w:t xml:space="preserve">    B-&gt;&gt;B: Generate JWT</w:t>
-      </w:r>
-    </w:p>
-    <w:p>
-      <w:r>
-        <w:t xml:space="preserve">    B--&gt;&gt;F: Return JWT + User Info</w:t>
-      </w:r>
-    </w:p>
-    <w:p>
-      <w:r>
-        <w:t xml:space="preserve">    F-&gt;&gt;F: Store JWT in Cookies/LocalStorage</w:t>
-      </w:r>
-    </w:p>
-    <w:p>
-      <w:r>
-        <w:t xml:space="preserve">    F--&gt;&gt;U: Show Dashboard</w:t>
-      </w:r>
-    </w:p>
-    <w:p>
-      <w:r>
-        <w:t>```</w:t>
       </w:r>
     </w:p>
     <w:p>
@@ -534,8 +317,11 @@
       </w:r>
     </w:p>
     <w:p>
+      <w:pPr>
+        <w:pStyle w:val="Heading3"/>
+      </w:pPr>
       <w:r>
-        <w:t>### 3.1 Role-Based Access Control (RBAC)</w:t>
+        <w:t>3.1 Role-Based Access Control (RBAC)</w:t>
       </w:r>
     </w:p>
     <w:p>
@@ -549,58 +335,104 @@
       </w:r>
     </w:p>
     <w:p>
+      <w:pPr>
+        <w:pStyle w:val="ListBullet"/>
+      </w:pPr>
       <w:r>
-        <w:t>- **ADMIN**: Global access.</w:t>
+        <w:t>**ADMIN**: Global system access, user management, and configuration.</w:t>
+      </w:r>
+    </w:p>
+    <w:p>
+      <w:pPr>
+        <w:pStyle w:val="ListBullet"/>
+      </w:pPr>
+      <w:r>
+        <w:t>**HR**: Operational management including record tracking, attendance monitoring, and leave approvals.</w:t>
+      </w:r>
+    </w:p>
+    <w:p>
+      <w:pPr>
+        <w:pStyle w:val="ListBullet"/>
+      </w:pPr>
+      <w:r>
+        <w:t>**EMPLOYEE**: Personal dashboard access, attendance logging, and leave request submission.</w:t>
+      </w:r>
+    </w:p>
+    <w:p>
+      <w:pPr>
+        <w:pStyle w:val="Heading3"/>
+      </w:pPr>
+      <w:r>
+        <w:t>3.2 Attendance Monitoring System</w:t>
       </w:r>
     </w:p>
     <w:p>
       <w:r>
-        <w:t>- **HR**: Manage records, monitor attendance, process leaves.</w:t>
+        <w:t xml:space="preserve">The attendance module implements a strict daily integrity constraint. </w:t>
+      </w:r>
+    </w:p>
+    <w:p>
+      <w:pPr>
+        <w:pStyle w:val="ListBullet"/>
+      </w:pPr>
+      <w:r>
+        <w:t>**Automated Logging**: Captures specific check-in and check-out timestamps.</w:t>
+      </w:r>
+    </w:p>
+    <w:p>
+      <w:pPr>
+        <w:pStyle w:val="ListBullet"/>
+      </w:pPr>
+      <w:r>
+        <w:t>**Status Classification**: Automatically assigns statuses based on time thresholds:</w:t>
       </w:r>
     </w:p>
     <w:p>
       <w:r>
-        <w:t>- **EMPLOYEE**: Personal dashboard, self-check-in, leave requests.</w:t>
+        <w:t xml:space="preserve">    - **PRESENT**: On-time check-in.</w:t>
       </w:r>
     </w:p>
     <w:p>
       <w:r>
-        <w:t>### 3.2 Attendance Logic</w:t>
+        <w:t xml:space="preserve">    - **LATE**: Check-in after the grace period.</w:t>
       </w:r>
     </w:p>
     <w:p>
       <w:r>
-        <w:t>- **Constraint**: Only one record per employee per day.</w:t>
+        <w:t xml:space="preserve">    - **ABSENT**: No check-in recorded for the operational window.</w:t>
+      </w:r>
+    </w:p>
+    <w:p>
+      <w:pPr>
+        <w:pStyle w:val="Heading3"/>
+      </w:pPr>
+      <w:r>
+        <w:t>3.3 Leave Management Lifecycle</w:t>
       </w:r>
     </w:p>
     <w:p>
       <w:r>
-        <w:t>- **Status Mapping**: Automated status assignment (PRESENT, LATE, ABSENT) based on check-in timestamps.</w:t>
+        <w:t>The leave system follows a state-machine workflow:</w:t>
       </w:r>
     </w:p>
     <w:p>
       <w:r>
-        <w:t>### 3.3 Leave Workflow</w:t>
+        <w:t>1. **Submission**: Employee submits request with type (SICK, ANNUAL, etc.) and reason.</w:t>
       </w:r>
     </w:p>
     <w:p>
       <w:r>
-        <w:t>1. **Initiation**: Employee submits a request.</w:t>
+        <w:t>2. **Review**: HR/Admin reviews the request in a centralized queue.</w:t>
       </w:r>
     </w:p>
     <w:p>
       <w:r>
-        <w:t>2. **Pending State**: Request is visible to HR/Admin.</w:t>
+        <w:t>3. **Decision**: Request is either Approved or Rejected with relevant notes.</w:t>
       </w:r>
     </w:p>
     <w:p>
       <w:r>
-        <w:t>3. **Action**: HR/Admin approves/rejects with comments.</w:t>
-      </w:r>
-    </w:p>
-    <w:p>
-      <w:r>
-        <w:t>4. **State Finalization**: Status updates and timestamps are recorded for audit logs.</w:t>
+        <w:t>4. **Audit**: All actions are timestamped and signed by the reviewer for administrative accountability.</w:t>
       </w:r>
     </w:p>
     <w:p>
@@ -613,27 +445,33 @@
         <w:pStyle w:val="Heading2"/>
       </w:pPr>
       <w:r>
-        <w:t>🚀 4. Performance Optimization</w:t>
+        <w:t>🚀 4. Performance &amp; Scalability</w:t>
+      </w:r>
+    </w:p>
+    <w:p>
+      <w:pPr>
+        <w:pStyle w:val="Heading3"/>
+      </w:pPr>
+      <w:r>
+        <w:t>4.1 Native Turbopack Optimization</w:t>
       </w:r>
     </w:p>
     <w:p>
       <w:r>
-        <w:t>### 4.1 Turbopack</w:t>
+        <w:t>By utilizing Next.js 15 with Turbopack, the frontend benefits from an incremental compilation engine. This results in **700x faster execution** of changes during development compared to traditional Webpack setups.</w:t>
+      </w:r>
+    </w:p>
+    <w:p>
+      <w:pPr>
+        <w:pStyle w:val="Heading3"/>
+      </w:pPr>
+      <w:r>
+        <w:t>4.2 Portable Database Strategy (SQLite to Enterprise)</w:t>
       </w:r>
     </w:p>
     <w:p>
       <w:r>
-        <w:t>By leveraging Turbopack, we've reduced the frontend cold-boot time by significantly. It optimizes the build graph incrementally, ensuring that only the changed modules are re-compiled during development.</w:t>
-      </w:r>
-    </w:p>
-    <w:p>
-      <w:r>
-        <w:t>### 4.2 SQLite in Production VS Development</w:t>
-      </w:r>
-    </w:p>
-    <w:p>
-      <w:r>
-        <w:t>While SQLite is used for local delivery and easy testing, the **Prisma Abstraction Layer** allows for a seamless transition to **PostgreSQL** or **MySQL** in a production environment by simply changing the `DATABASE_URL` in the `.env` file.</w:t>
+        <w:t>The use of Prisma as an abstraction layer enables a "Zero-Friction" migration path. While we currently use SQLite for its zero-config benefits and portability, transitioning to a production-grade PostgreSQL or MySQL cluster requires only a single environment variable update.</w:t>
       </w:r>
     </w:p>
     <w:p>
@@ -646,45 +484,17 @@
         <w:pStyle w:val="Heading2"/>
       </w:pPr>
       <w:r>
-        <w:t>🛠️ 5. Maintenance &amp; Scaling</w:t>
+        <w:t>📝 5. Conclusion</w:t>
       </w:r>
     </w:p>
     <w:p>
       <w:r>
-        <w:t>- **Migrations**: Always use `npx prisma migrate dev` to maintain schema integrity.</w:t>
-      </w:r>
-    </w:p>
-    <w:p>
-      <w:r>
-        <w:t>- **Seeding**: Use `npx ts-node prisma/seed.ts` to refresh the environment with reliable test data.</w:t>
-      </w:r>
-    </w:p>
-    <w:p>
-      <w:r>
-        <w:t>- **Frontend Components**: Utilize the `components` folder for atomic UI elements, ensuring reusability across pages.</w:t>
-      </w:r>
-    </w:p>
-    <w:p>
-      <w:r>
-        <w:t>---</w:t>
-      </w:r>
-    </w:p>
-    <w:p>
-      <w:pPr>
-        <w:pStyle w:val="Heading2"/>
-      </w:pPr>
-      <w:r>
-        <w:t>📝 6. Conclusion</w:t>
-      </w:r>
-    </w:p>
-    <w:p>
-      <w:r>
-        <w:t>The EMS is not just a tool, but a platform built with modern software engineering principles. By combining **Type Safety**, **Modular Architecture**, and **Ultra-Fast Tooling**, it provides a premium experience for both users and developers.</w:t>
+        <w:t>This Employee Management System represents a fusion of modern performance tools (Turbopack, Next.js 15) and structured backend practices (NestJS, Prisma). It provides a secure, fast, and scalable foundation for corporate HR operations.</w:t>
       </w:r>
     </w:p>
     <w:sectPr>
-      <w:pgSz w:w="12240" w:h="15840"/>
-      <w:pgMar w:top="1440" w:right="1800" w:bottom="1440" w:left="1800" w:header="720" w:footer="720" w:gutter="0"/>
+      <w:pgSz w:w="11909" w:h="16834"/>
+      <w:pgMar w:top="1152" w:right="1152" w:bottom="1152" w:left="1152" w:header="720" w:footer="720" w:gutter="0"/>
       <w:cols w:space="720"/>
       <w:docGrid w:linePitch="360"/>
     </w:sectPr>

</xml_diff>

<commit_message>
Fixed markdown syntax leakage in professional PDF and DOCX exports
</commit_message>
<xml_diff>
--- a/TECHNICAL_DOCUMENTATION.docx
+++ b/TECHNICAL_DOCUMENTATION.docx
@@ -34,7 +34,7 @@
         <w:pStyle w:val="Heading1"/>
       </w:pPr>
       <w:r>
-        <w:t>Technical Architecture &amp; System Documentation</w:t>
+        <w:t># Technical Architecture &amp; System Documentation</w:t>
       </w:r>
     </w:p>
     <w:p>
@@ -42,7 +42,7 @@
         <w:pStyle w:val="Heading2"/>
       </w:pPr>
       <w:r>
-        <w:t>Employee Management System (EMS)</w:t>
+        <w:t>## Employee Management System (EMS)</w:t>
       </w:r>
     </w:p>
     <w:p>
@@ -55,7 +55,7 @@
         <w:pStyle w:val="Heading2"/>
       </w:pPr>
       <w:r>
-        <w:t>🏗️ 1. Infrastructure &amp; Tech Stack Rationale</w:t>
+        <w:t>## 🏗️ 1. Infrastructure &amp; Tech Stack Rationale</w:t>
       </w:r>
     </w:p>
     <w:p>
@@ -63,12 +63,12 @@
         <w:pStyle w:val="Heading3"/>
       </w:pPr>
       <w:r>
-        <w:t>1.1 Core Architecture</w:t>
+        <w:t>### 1.1 Core Architecture</w:t>
       </w:r>
     </w:p>
     <w:p>
       <w:r>
-        <w:t>The system follows a **Decoupled Client-Server Architecture**, ensuring that the Frontend and Backend can scale independently and communicate via a secure RESTful API.</w:t>
+        <w:t>The system follows a Decoupled Client-Server Architecture, ensuring that the Frontend and Backend can scale independently and communicate via a secure RESTful API.</w:t>
       </w:r>
     </w:p>
     <w:p>
@@ -76,7 +76,7 @@
         <w:pStyle w:val="Heading3"/>
       </w:pPr>
       <w:r>
-        <w:t>1.2 The Stack</w:t>
+        <w:t>### 1.2 The Stack</w:t>
       </w:r>
     </w:p>
     <w:p>
@@ -91,27 +91,27 @@
     </w:p>
     <w:p>
       <w:r>
-        <w:t>| **Backend** | **NestJS** | Provides a robust, disciplined architecture with built-in support for Dependency Injection and modularity. |</w:t>
+        <w:t>| Backend | NestJS | Provides a robust, disciplined architecture with built-in support for Dependency Injection and modularity. |</w:t>
       </w:r>
     </w:p>
     <w:p>
       <w:r>
-        <w:t>| **Frontend** | **Next.js 15** | App Router and React Server Components bring superior performance and SEO capabilities. |</w:t>
+        <w:t>| Frontend | Next.js 15 | App Router and React Server Components bring superior performance and SEO capabilities. |</w:t>
       </w:r>
     </w:p>
     <w:p>
       <w:r>
-        <w:t>| **Build Tool** | **Turbopack** | Hand-picked for the frontend to provide the fastest possible HMR and build speeds in a modern React environment. |</w:t>
+        <w:t>| Build Tool | Turbopack | Hand-picked for the frontend to provide the fastest possible HMR and build speeds in a modern React environment. |</w:t>
       </w:r>
     </w:p>
     <w:p>
       <w:r>
-        <w:t>| **ORM** | **Prisma** | Offers unparalleled type safety and auto-generated clients, reducing runtime errors and boilerplate. |</w:t>
+        <w:t>| ORM | Prisma | Offers unparalleled type safety and auto-generated clients, reducing runtime errors and boilerplate. |</w:t>
       </w:r>
     </w:p>
     <w:p>
       <w:r>
-        <w:t>| **Database** | **SQLite** | Chosen for local development to ensure zero-config setups and 100% portability via a single file (`dev.db`). |</w:t>
+        <w:t>| Database | SQLite | Chosen for local development to ensure zero-config setups and 100% portability via a single file (dev.db). |</w:t>
       </w:r>
     </w:p>
     <w:p>
@@ -124,7 +124,7 @@
         <w:pStyle w:val="Heading2"/>
       </w:pPr>
       <w:r>
-        <w:t>📊 2. System Flow &amp; Diagrams</w:t>
+        <w:t>## 📊 2. System Flow &amp; Diagrams</w:t>
       </w:r>
     </w:p>
     <w:p>
@@ -132,7 +132,7 @@
         <w:pStyle w:val="Heading3"/>
       </w:pPr>
       <w:r>
-        <w:t>2.1 High-Level System Architecture</w:t>
+        <w:t>### 2.1 High-Level System Architecture</w:t>
       </w:r>
     </w:p>
     <w:p>
@@ -176,7 +176,7 @@
         <w:pStyle w:val="Heading3"/>
       </w:pPr>
       <w:r>
-        <w:t>2.2 Functional Use Case Diagram</w:t>
+        <w:t>### 2.2 Functional Use Case Diagram</w:t>
       </w:r>
     </w:p>
     <w:p>
@@ -220,7 +220,7 @@
         <w:pStyle w:val="Heading3"/>
       </w:pPr>
       <w:r>
-        <w:t>2.3 Database Entity Relationship (ER) Diagram</w:t>
+        <w:t>### 2.3 Database Entity Relationship (ER) Diagram</w:t>
       </w:r>
     </w:p>
     <w:p>
@@ -264,7 +264,7 @@
         <w:pStyle w:val="Heading3"/>
       </w:pPr>
       <w:r>
-        <w:t>2.4 Authentication Flow (Sequence Diagram)</w:t>
+        <w:t>### 2.4 Authentication Flow (Sequence Diagram)</w:t>
       </w:r>
     </w:p>
     <w:p>
@@ -313,7 +313,7 @@
         <w:pStyle w:val="Heading2"/>
       </w:pPr>
       <w:r>
-        <w:t>⚙️ 3. Core Logic Implementation</w:t>
+        <w:t>## ⚙️ 3. Core Logic Implementation</w:t>
       </w:r>
     </w:p>
     <w:p>
@@ -321,17 +321,17 @@
         <w:pStyle w:val="Heading3"/>
       </w:pPr>
       <w:r>
-        <w:t>3.1 Role-Based Access Control (RBAC)</w:t>
+        <w:t>### 3.1 Role-Based Access Control (RBAC)</w:t>
       </w:r>
     </w:p>
     <w:p>
       <w:r>
-        <w:t>The system utilizes a custom `@Roles()` decorator and a `RolesGuard`. This ensures that sensitive operations (like deleting an employee or approving a leave) are strictly limited to authorized roles.</w:t>
+        <w:t>The system utilizes a custom @Roles() decorator and a RolesGuard. This ensures that sensitive operations (like deleting an employee or approving a leave) are strictly limited to authorized roles.</w:t>
       </w:r>
     </w:p>
     <w:p>
       <w:r>
-        <w:t>**Access Matrix:**</w:t>
+        <w:t>Access Matrix:</w:t>
       </w:r>
     </w:p>
     <w:p>
@@ -339,7 +339,7 @@
         <w:pStyle w:val="ListBullet"/>
       </w:pPr>
       <w:r>
-        <w:t>**ADMIN**: Global system access, user management, and configuration.</w:t>
+        <w:t>- ADMIN: Global system access, user management, and configuration.</w:t>
       </w:r>
     </w:p>
     <w:p>
@@ -347,7 +347,7 @@
         <w:pStyle w:val="ListBullet"/>
       </w:pPr>
       <w:r>
-        <w:t>**HR**: Operational management including record tracking, attendance monitoring, and leave approvals.</w:t>
+        <w:t>- HR: Operational management including record tracking, attendance monitoring, and leave approvals.</w:t>
       </w:r>
     </w:p>
     <w:p>
@@ -355,7 +355,7 @@
         <w:pStyle w:val="ListBullet"/>
       </w:pPr>
       <w:r>
-        <w:t>**EMPLOYEE**: Personal dashboard access, attendance logging, and leave request submission.</w:t>
+        <w:t>- EMPLOYEE: Personal dashboard access, attendance logging, and leave request submission.</w:t>
       </w:r>
     </w:p>
     <w:p>
@@ -363,12 +363,12 @@
         <w:pStyle w:val="Heading3"/>
       </w:pPr>
       <w:r>
-        <w:t>3.2 Attendance Monitoring System</w:t>
+        <w:t>### 3.2 Attendance Monitoring System</w:t>
       </w:r>
     </w:p>
     <w:p>
       <w:r>
-        <w:t xml:space="preserve">The attendance module implements a strict daily integrity constraint. </w:t>
+        <w:t>The attendance module implements a strict daily integrity constraint.</w:t>
       </w:r>
     </w:p>
     <w:p>
@@ -376,7 +376,7 @@
         <w:pStyle w:val="ListBullet"/>
       </w:pPr>
       <w:r>
-        <w:t>**Automated Logging**: Captures specific check-in and check-out timestamps.</w:t>
+        <w:t>- Automated Logging: Captures specific check-in and check-out timestamps.</w:t>
       </w:r>
     </w:p>
     <w:p>
@@ -384,22 +384,22 @@
         <w:pStyle w:val="ListBullet"/>
       </w:pPr>
       <w:r>
-        <w:t>**Status Classification**: Automatically assigns statuses based on time thresholds:</w:t>
+        <w:t>- Status Classification: Automatically assigns statuses based on time thresholds:</w:t>
       </w:r>
     </w:p>
     <w:p>
       <w:r>
-        <w:t xml:space="preserve">    - **PRESENT**: On-time check-in.</w:t>
+        <w:t>- PRESENT: On-time check-in.</w:t>
       </w:r>
     </w:p>
     <w:p>
       <w:r>
-        <w:t xml:space="preserve">    - **LATE**: Check-in after the grace period.</w:t>
+        <w:t>- LATE: Check-in after the grace period.</w:t>
       </w:r>
     </w:p>
     <w:p>
       <w:r>
-        <w:t xml:space="preserve">    - **ABSENT**: No check-in recorded for the operational window.</w:t>
+        <w:t>- ABSENT: No check-in recorded for the operational window.</w:t>
       </w:r>
     </w:p>
     <w:p>
@@ -407,7 +407,7 @@
         <w:pStyle w:val="Heading3"/>
       </w:pPr>
       <w:r>
-        <w:t>3.3 Leave Management Lifecycle</w:t>
+        <w:t>### 3.3 Leave Management Lifecycle</w:t>
       </w:r>
     </w:p>
     <w:p>
@@ -417,22 +417,22 @@
     </w:p>
     <w:p>
       <w:r>
-        <w:t>1. **Submission**: Employee submits request with type (SICK, ANNUAL, etc.) and reason.</w:t>
+        <w:t>1. Submission: Employee submits request with type (SICK, ANNUAL, etc.) and reason.</w:t>
       </w:r>
     </w:p>
     <w:p>
       <w:r>
-        <w:t>2. **Review**: HR/Admin reviews the request in a centralized queue.</w:t>
+        <w:t>2. Review: HR/Admin reviews the request in a centralized queue.</w:t>
       </w:r>
     </w:p>
     <w:p>
       <w:r>
-        <w:t>3. **Decision**: Request is either Approved or Rejected with relevant notes.</w:t>
+        <w:t>3. Decision: Request is either Approved or Rejected with relevant notes.</w:t>
       </w:r>
     </w:p>
     <w:p>
       <w:r>
-        <w:t>4. **Audit**: All actions are timestamped and signed by the reviewer for administrative accountability.</w:t>
+        <w:t>4. Audit: All actions are timestamped and signed by the reviewer for administrative accountability.</w:t>
       </w:r>
     </w:p>
     <w:p>
@@ -445,7 +445,7 @@
         <w:pStyle w:val="Heading2"/>
       </w:pPr>
       <w:r>
-        <w:t>🚀 4. Performance &amp; Scalability</w:t>
+        <w:t>## 🚀 4. Performance &amp; Scalability</w:t>
       </w:r>
     </w:p>
     <w:p>
@@ -453,12 +453,12 @@
         <w:pStyle w:val="Heading3"/>
       </w:pPr>
       <w:r>
-        <w:t>4.1 Native Turbopack Optimization</w:t>
+        <w:t>### 4.1 Native Turbopack Optimization</w:t>
       </w:r>
     </w:p>
     <w:p>
       <w:r>
-        <w:t>By utilizing Next.js 15 with Turbopack, the frontend benefits from an incremental compilation engine. This results in **700x faster execution** of changes during development compared to traditional Webpack setups.</w:t>
+        <w:t>By utilizing Next.js 15 with Turbopack, the frontend benefits from an incremental compilation engine. This results in 700x faster execution of changes during development compared to traditional Webpack setups.</w:t>
       </w:r>
     </w:p>
     <w:p>
@@ -466,7 +466,7 @@
         <w:pStyle w:val="Heading3"/>
       </w:pPr>
       <w:r>
-        <w:t>4.2 Portable Database Strategy (SQLite to Enterprise)</w:t>
+        <w:t>### 4.2 Portable Database Strategy (SQLite to Enterprise)</w:t>
       </w:r>
     </w:p>
     <w:p>
@@ -484,7 +484,7 @@
         <w:pStyle w:val="Heading2"/>
       </w:pPr>
       <w:r>
-        <w:t>📝 5. Conclusion</w:t>
+        <w:t>## 📝 5. Conclusion</w:t>
       </w:r>
     </w:p>
     <w:p>

</xml_diff>

<commit_message>
Overhauled document conversion: native tables, emoji cleanup, and professional styling
</commit_message>
<xml_diff>
--- a/TECHNICAL_DOCUMENTATION.docx
+++ b/TECHNICAL_DOCUMENTATION.docx
@@ -34,7 +34,7 @@
         <w:pStyle w:val="Heading1"/>
       </w:pPr>
       <w:r>
-        <w:t># Technical Architecture &amp; System Documentation</w:t>
+        <w:t>Technical Architecture &amp; System Documentation</w:t>
       </w:r>
     </w:p>
     <w:p>
@@ -42,12 +42,15 @@
         <w:pStyle w:val="Heading2"/>
       </w:pPr>
       <w:r>
-        <w:t>## Employee Management System (EMS)</w:t>
+        <w:t>Employee Management System (EMS)</w:t>
       </w:r>
     </w:p>
     <w:p>
+      <w:pPr>
+        <w:jc w:val="center"/>
+      </w:pPr>
       <w:r>
-        <w:t>---</w:t>
+        <w:t>________________________________________</w:t>
       </w:r>
     </w:p>
     <w:p>
@@ -55,7 +58,7 @@
         <w:pStyle w:val="Heading2"/>
       </w:pPr>
       <w:r>
-        <w:t>## 🏗️ 1. Infrastructure &amp; Tech Stack Rationale</w:t>
+        <w:t>1. Infrastructure &amp; Tech Stack Rationale</w:t>
       </w:r>
     </w:p>
     <w:p>
@@ -63,7 +66,7 @@
         <w:pStyle w:val="Heading3"/>
       </w:pPr>
       <w:r>
-        <w:t>### 1.1 Core Architecture</w:t>
+        <w:t>1.1 Core Architecture</w:t>
       </w:r>
     </w:p>
     <w:p>
@@ -76,47 +79,219 @@
         <w:pStyle w:val="Heading3"/>
       </w:pPr>
       <w:r>
-        <w:t>### 1.2 The Stack</w:t>
+        <w:t>1.2 The Stack</w:t>
       </w:r>
     </w:p>
+    <w:tbl>
+      <w:tblPr>
+        <w:tblStyle w:val="TableGrid"/>
+        <w:tblW w:type="auto" w:w="0"/>
+        <w:tblLook w:firstColumn="1" w:firstRow="1" w:lastColumn="0" w:lastRow="0" w:noHBand="0" w:noVBand="1" w:val="04A0"/>
+      </w:tblPr>
+      <w:tblGrid>
+        <w:gridCol w:w="3202"/>
+        <w:gridCol w:w="3202"/>
+        <w:gridCol w:w="3202"/>
+      </w:tblGrid>
+      <w:tr>
+        <w:tc>
+          <w:tcPr>
+            <w:tcW w:type="dxa" w:w="3202"/>
+          </w:tcPr>
+          <w:p>
+            <w:r>
+              <w:t>Component</w:t>
+            </w:r>
+          </w:p>
+        </w:tc>
+        <w:tc>
+          <w:tcPr>
+            <w:tcW w:type="dxa" w:w="3202"/>
+          </w:tcPr>
+          <w:p>
+            <w:r>
+              <w:t>Technology</w:t>
+            </w:r>
+          </w:p>
+        </w:tc>
+        <w:tc>
+          <w:tcPr>
+            <w:tcW w:type="dxa" w:w="3202"/>
+          </w:tcPr>
+          <w:p>
+            <w:r>
+              <w:t>Rationale</w:t>
+            </w:r>
+          </w:p>
+        </w:tc>
+      </w:tr>
+      <w:tr>
+        <w:tc>
+          <w:tcPr>
+            <w:tcW w:type="dxa" w:w="3202"/>
+          </w:tcPr>
+          <w:p>
+            <w:r>
+              <w:t>Backend</w:t>
+            </w:r>
+          </w:p>
+        </w:tc>
+        <w:tc>
+          <w:tcPr>
+            <w:tcW w:type="dxa" w:w="3202"/>
+          </w:tcPr>
+          <w:p>
+            <w:r>
+              <w:t>NestJS</w:t>
+            </w:r>
+          </w:p>
+        </w:tc>
+        <w:tc>
+          <w:tcPr>
+            <w:tcW w:type="dxa" w:w="3202"/>
+          </w:tcPr>
+          <w:p>
+            <w:r>
+              <w:t>Provides a robust, disciplined architecture with built-in support for Dependency Injection and modularity.</w:t>
+            </w:r>
+          </w:p>
+        </w:tc>
+      </w:tr>
+      <w:tr>
+        <w:tc>
+          <w:tcPr>
+            <w:tcW w:type="dxa" w:w="3202"/>
+          </w:tcPr>
+          <w:p>
+            <w:r>
+              <w:t>Frontend</w:t>
+            </w:r>
+          </w:p>
+        </w:tc>
+        <w:tc>
+          <w:tcPr>
+            <w:tcW w:type="dxa" w:w="3202"/>
+          </w:tcPr>
+          <w:p>
+            <w:r>
+              <w:t>Next.js 15</w:t>
+            </w:r>
+          </w:p>
+        </w:tc>
+        <w:tc>
+          <w:tcPr>
+            <w:tcW w:type="dxa" w:w="3202"/>
+          </w:tcPr>
+          <w:p>
+            <w:r>
+              <w:t>App Router and React Server Components bring superior performance and SEO capabilities.</w:t>
+            </w:r>
+          </w:p>
+        </w:tc>
+      </w:tr>
+      <w:tr>
+        <w:tc>
+          <w:tcPr>
+            <w:tcW w:type="dxa" w:w="3202"/>
+          </w:tcPr>
+          <w:p>
+            <w:r>
+              <w:t>Build Tool</w:t>
+            </w:r>
+          </w:p>
+        </w:tc>
+        <w:tc>
+          <w:tcPr>
+            <w:tcW w:type="dxa" w:w="3202"/>
+          </w:tcPr>
+          <w:p>
+            <w:r>
+              <w:t>Turbopack</w:t>
+            </w:r>
+          </w:p>
+        </w:tc>
+        <w:tc>
+          <w:tcPr>
+            <w:tcW w:type="dxa" w:w="3202"/>
+          </w:tcPr>
+          <w:p>
+            <w:r>
+              <w:t>Hand-picked for the frontend to provide the fastest possible HMR and build speeds in a modern React environment.</w:t>
+            </w:r>
+          </w:p>
+        </w:tc>
+      </w:tr>
+      <w:tr>
+        <w:tc>
+          <w:tcPr>
+            <w:tcW w:type="dxa" w:w="3202"/>
+          </w:tcPr>
+          <w:p>
+            <w:r>
+              <w:t>ORM</w:t>
+            </w:r>
+          </w:p>
+        </w:tc>
+        <w:tc>
+          <w:tcPr>
+            <w:tcW w:type="dxa" w:w="3202"/>
+          </w:tcPr>
+          <w:p>
+            <w:r>
+              <w:t>Prisma</w:t>
+            </w:r>
+          </w:p>
+        </w:tc>
+        <w:tc>
+          <w:tcPr>
+            <w:tcW w:type="dxa" w:w="3202"/>
+          </w:tcPr>
+          <w:p>
+            <w:r>
+              <w:t>Offers unparalleled type safety and auto-generated clients, reducing runtime errors and boilerplate.</w:t>
+            </w:r>
+          </w:p>
+        </w:tc>
+      </w:tr>
+      <w:tr>
+        <w:tc>
+          <w:tcPr>
+            <w:tcW w:type="dxa" w:w="3202"/>
+          </w:tcPr>
+          <w:p>
+            <w:r>
+              <w:t>Database</w:t>
+            </w:r>
+          </w:p>
+        </w:tc>
+        <w:tc>
+          <w:tcPr>
+            <w:tcW w:type="dxa" w:w="3202"/>
+          </w:tcPr>
+          <w:p>
+            <w:r>
+              <w:t>SQLite</w:t>
+            </w:r>
+          </w:p>
+        </w:tc>
+        <w:tc>
+          <w:tcPr>
+            <w:tcW w:type="dxa" w:w="3202"/>
+          </w:tcPr>
+          <w:p>
+            <w:r>
+              <w:t>Chosen for local development to ensure zero-config setups and 100% portability via a single file (dev.db).</w:t>
+            </w:r>
+          </w:p>
+        </w:tc>
+      </w:tr>
+    </w:tbl>
     <w:p>
+      <w:pPr>
+        <w:jc w:val="center"/>
+      </w:pPr>
       <w:r>
-        <w:t>| Component | Technology | Rationale |</w:t>
-      </w:r>
-    </w:p>
-    <w:p>
-      <w:r>
-        <w:t>| :--- | :--- | :--- |</w:t>
-      </w:r>
-    </w:p>
-    <w:p>
-      <w:r>
-        <w:t>| Backend | NestJS | Provides a robust, disciplined architecture with built-in support for Dependency Injection and modularity. |</w:t>
-      </w:r>
-    </w:p>
-    <w:p>
-      <w:r>
-        <w:t>| Frontend | Next.js 15 | App Router and React Server Components bring superior performance and SEO capabilities. |</w:t>
-      </w:r>
-    </w:p>
-    <w:p>
-      <w:r>
-        <w:t>| Build Tool | Turbopack | Hand-picked for the frontend to provide the fastest possible HMR and build speeds in a modern React environment. |</w:t>
-      </w:r>
-    </w:p>
-    <w:p>
-      <w:r>
-        <w:t>| ORM | Prisma | Offers unparalleled type safety and auto-generated clients, reducing runtime errors and boilerplate. |</w:t>
-      </w:r>
-    </w:p>
-    <w:p>
-      <w:r>
-        <w:t>| Database | SQLite | Chosen for local development to ensure zero-config setups and 100% portability via a single file (dev.db). |</w:t>
-      </w:r>
-    </w:p>
-    <w:p>
-      <w:r>
-        <w:t>---</w:t>
+        <w:t>________________________________________</w:t>
       </w:r>
     </w:p>
     <w:p>
@@ -124,7 +299,7 @@
         <w:pStyle w:val="Heading2"/>
       </w:pPr>
       <w:r>
-        <w:t>## 📊 2. System Flow &amp; Diagrams</w:t>
+        <w:t>2. System Flow &amp; Diagrams</w:t>
       </w:r>
     </w:p>
     <w:p>
@@ -132,7 +307,7 @@
         <w:pStyle w:val="Heading3"/>
       </w:pPr>
       <w:r>
-        <w:t>### 2.1 High-Level System Architecture</w:t>
+        <w:t>2.1 High-Level System Architecture</w:t>
       </w:r>
     </w:p>
     <w:p>
@@ -176,7 +351,7 @@
         <w:pStyle w:val="Heading3"/>
       </w:pPr>
       <w:r>
-        <w:t>### 2.2 Functional Use Case Diagram</w:t>
+        <w:t>2.2 Functional Use Case Diagram</w:t>
       </w:r>
     </w:p>
     <w:p>
@@ -220,7 +395,7 @@
         <w:pStyle w:val="Heading3"/>
       </w:pPr>
       <w:r>
-        <w:t>### 2.3 Database Entity Relationship (ER) Diagram</w:t>
+        <w:t>2.3 Database Entity Relationship (ER) Diagram</w:t>
       </w:r>
     </w:p>
     <w:p>
@@ -264,7 +439,7 @@
         <w:pStyle w:val="Heading3"/>
       </w:pPr>
       <w:r>
-        <w:t>### 2.4 Authentication Flow (Sequence Diagram)</w:t>
+        <w:t>2.4 Authentication Flow (Sequence Diagram)</w:t>
       </w:r>
     </w:p>
     <w:p>
@@ -304,8 +479,11 @@
       </w:r>
     </w:p>
     <w:p>
+      <w:pPr>
+        <w:jc w:val="center"/>
+      </w:pPr>
       <w:r>
-        <w:t>---</w:t>
+        <w:t>________________________________________</w:t>
       </w:r>
     </w:p>
     <w:p>
@@ -313,7 +491,7 @@
         <w:pStyle w:val="Heading2"/>
       </w:pPr>
       <w:r>
-        <w:t>## ⚙️ 3. Core Logic Implementation</w:t>
+        <w:t>3. Core Logic Implementation</w:t>
       </w:r>
     </w:p>
     <w:p>
@@ -321,7 +499,7 @@
         <w:pStyle w:val="Heading3"/>
       </w:pPr>
       <w:r>
-        <w:t>### 3.1 Role-Based Access Control (RBAC)</w:t>
+        <w:t>3.1 Role-Based Access Control (RBAC)</w:t>
       </w:r>
     </w:p>
     <w:p>
@@ -363,7 +541,7 @@
         <w:pStyle w:val="Heading3"/>
       </w:pPr>
       <w:r>
-        <w:t>### 3.2 Attendance Monitoring System</w:t>
+        <w:t>3.2 Attendance Monitoring System</w:t>
       </w:r>
     </w:p>
     <w:p>
@@ -407,7 +585,7 @@
         <w:pStyle w:val="Heading3"/>
       </w:pPr>
       <w:r>
-        <w:t>### 3.3 Leave Management Lifecycle</w:t>
+        <w:t>3.3 Leave Management Lifecycle</w:t>
       </w:r>
     </w:p>
     <w:p>
@@ -436,8 +614,11 @@
       </w:r>
     </w:p>
     <w:p>
+      <w:pPr>
+        <w:jc w:val="center"/>
+      </w:pPr>
       <w:r>
-        <w:t>---</w:t>
+        <w:t>________________________________________</w:t>
       </w:r>
     </w:p>
     <w:p>
@@ -445,7 +626,7 @@
         <w:pStyle w:val="Heading2"/>
       </w:pPr>
       <w:r>
-        <w:t>## 🚀 4. Performance &amp; Scalability</w:t>
+        <w:t>4. Performance &amp; Scalability</w:t>
       </w:r>
     </w:p>
     <w:p>
@@ -453,7 +634,7 @@
         <w:pStyle w:val="Heading3"/>
       </w:pPr>
       <w:r>
-        <w:t>### 4.1 Native Turbopack Optimization</w:t>
+        <w:t>4.1 Native Turbopack Optimization</w:t>
       </w:r>
     </w:p>
     <w:p>
@@ -466,7 +647,7 @@
         <w:pStyle w:val="Heading3"/>
       </w:pPr>
       <w:r>
-        <w:t>### 4.2 Portable Database Strategy (SQLite to Enterprise)</w:t>
+        <w:t>4.2 Portable Database Strategy (SQLite to Enterprise)</w:t>
       </w:r>
     </w:p>
     <w:p>
@@ -475,8 +656,11 @@
       </w:r>
     </w:p>
     <w:p>
+      <w:pPr>
+        <w:jc w:val="center"/>
+      </w:pPr>
       <w:r>
-        <w:t>---</w:t>
+        <w:t>________________________________________</w:t>
       </w:r>
     </w:p>
     <w:p>
@@ -484,7 +668,7 @@
         <w:pStyle w:val="Heading2"/>
       </w:pPr>
       <w:r>
-        <w:t>## 📝 5. Conclusion</w:t>
+        <w:t>5. Conclusion</w:t>
       </w:r>
     </w:p>
     <w:p>

</xml_diff>

<commit_message>
Final document polish: pixel-perfect A4 alignment and image scaling
</commit_message>
<xml_diff>
--- a/TECHNICAL_DOCUMENTATION.docx
+++ b/TECHNICAL_DOCUMENTATION.docx
@@ -2,17 +2,20 @@
 <file path=word/document.xml><?xml version="1.0" encoding="utf-8"?>
 <w:document xmlns:wpc="http://schemas.microsoft.com/office/word/2010/wordprocessingCanvas" xmlns:mo="http://schemas.microsoft.com/office/mac/office/2008/main" xmlns:mc="http://schemas.openxmlformats.org/markup-compatibility/2006" xmlns:mv="urn:schemas-microsoft-com:mac:vml" xmlns:o="urn:schemas-microsoft-com:office:office" xmlns:r="http://schemas.openxmlformats.org/officeDocument/2006/relationships" xmlns:m="http://schemas.openxmlformats.org/officeDocument/2006/math" xmlns:v="urn:schemas-microsoft-com:vml" xmlns:wp14="http://schemas.microsoft.com/office/word/2010/wordprocessingDrawing" xmlns:wp="http://schemas.openxmlformats.org/drawingml/2006/wordprocessingDrawing" xmlns:w10="urn:schemas-microsoft-com:office:word" xmlns:w="http://schemas.openxmlformats.org/wordprocessingml/2006/main" xmlns:w14="http://schemas.microsoft.com/office/word/2010/wordml" xmlns:wpg="http://schemas.microsoft.com/office/word/2010/wordprocessingGroup" xmlns:wpi="http://schemas.microsoft.com/office/word/2010/wordprocessingInk" xmlns:wne="http://schemas.microsoft.com/office/word/2006/wordml" xmlns:wps="http://schemas.microsoft.com/office/word/2010/wordprocessingShape" mc:Ignorable="w14 wp14">
   <w:body>
+    <w:p/>
+    <w:p/>
+    <w:p/>
+    <w:p/>
+    <w:p/>
+    <w:p/>
+    <w:p/>
+    <w:p/>
+    <w:p/>
+    <w:p/>
     <w:p>
       <w:pPr>
         <w:jc w:val="center"/>
       </w:pPr>
-      <w:r>
-        <w:br/>
-        <w:br/>
-        <w:br/>
-        <w:br/>
-        <w:br/>
-      </w:r>
       <w:r>
         <w:rPr>
           <w:b/>
@@ -22,6 +25,17 @@
         <w:t>TECHNICAL ARCHITECTURE</w:t>
         <w:br/>
         <w:t>&amp; DESIGN SPECIFICATION</w:t>
+      </w:r>
+    </w:p>
+    <w:p>
+      <w:pPr>
+        <w:jc w:val="center"/>
+      </w:pPr>
+      <w:r>
+        <w:rPr>
+          <w:sz w:val="28"/>
+        </w:rPr>
+        <w:t>Employee Management System (EMS)</w:t>
       </w:r>
     </w:p>
     <w:p>
@@ -89,14 +103,14 @@
         <w:tblLook w:firstColumn="1" w:firstRow="1" w:lastColumn="0" w:lastRow="0" w:noHBand="0" w:noVBand="1" w:val="04A0"/>
       </w:tblPr>
       <w:tblGrid>
-        <w:gridCol w:w="3202"/>
-        <w:gridCol w:w="3202"/>
-        <w:gridCol w:w="3202"/>
+        <w:gridCol w:w="3010"/>
+        <w:gridCol w:w="3010"/>
+        <w:gridCol w:w="3010"/>
       </w:tblGrid>
       <w:tr>
         <w:tc>
           <w:tcPr>
-            <w:tcW w:type="dxa" w:w="3202"/>
+            <w:tcW w:type="dxa" w:w="3010"/>
           </w:tcPr>
           <w:p>
             <w:r>
@@ -106,7 +120,7 @@
         </w:tc>
         <w:tc>
           <w:tcPr>
-            <w:tcW w:type="dxa" w:w="3202"/>
+            <w:tcW w:type="dxa" w:w="3010"/>
           </w:tcPr>
           <w:p>
             <w:r>
@@ -116,7 +130,7 @@
         </w:tc>
         <w:tc>
           <w:tcPr>
-            <w:tcW w:type="dxa" w:w="3202"/>
+            <w:tcW w:type="dxa" w:w="3010"/>
           </w:tcPr>
           <w:p>
             <w:r>
@@ -128,7 +142,7 @@
       <w:tr>
         <w:tc>
           <w:tcPr>
-            <w:tcW w:type="dxa" w:w="3202"/>
+            <w:tcW w:type="dxa" w:w="3010"/>
           </w:tcPr>
           <w:p>
             <w:r>
@@ -138,7 +152,7 @@
         </w:tc>
         <w:tc>
           <w:tcPr>
-            <w:tcW w:type="dxa" w:w="3202"/>
+            <w:tcW w:type="dxa" w:w="3010"/>
           </w:tcPr>
           <w:p>
             <w:r>
@@ -148,7 +162,7 @@
         </w:tc>
         <w:tc>
           <w:tcPr>
-            <w:tcW w:type="dxa" w:w="3202"/>
+            <w:tcW w:type="dxa" w:w="3010"/>
           </w:tcPr>
           <w:p>
             <w:r>
@@ -160,7 +174,7 @@
       <w:tr>
         <w:tc>
           <w:tcPr>
-            <w:tcW w:type="dxa" w:w="3202"/>
+            <w:tcW w:type="dxa" w:w="3010"/>
           </w:tcPr>
           <w:p>
             <w:r>
@@ -170,7 +184,7 @@
         </w:tc>
         <w:tc>
           <w:tcPr>
-            <w:tcW w:type="dxa" w:w="3202"/>
+            <w:tcW w:type="dxa" w:w="3010"/>
           </w:tcPr>
           <w:p>
             <w:r>
@@ -180,7 +194,7 @@
         </w:tc>
         <w:tc>
           <w:tcPr>
-            <w:tcW w:type="dxa" w:w="3202"/>
+            <w:tcW w:type="dxa" w:w="3010"/>
           </w:tcPr>
           <w:p>
             <w:r>
@@ -192,7 +206,7 @@
       <w:tr>
         <w:tc>
           <w:tcPr>
-            <w:tcW w:type="dxa" w:w="3202"/>
+            <w:tcW w:type="dxa" w:w="3010"/>
           </w:tcPr>
           <w:p>
             <w:r>
@@ -202,7 +216,7 @@
         </w:tc>
         <w:tc>
           <w:tcPr>
-            <w:tcW w:type="dxa" w:w="3202"/>
+            <w:tcW w:type="dxa" w:w="3010"/>
           </w:tcPr>
           <w:p>
             <w:r>
@@ -212,7 +226,7 @@
         </w:tc>
         <w:tc>
           <w:tcPr>
-            <w:tcW w:type="dxa" w:w="3202"/>
+            <w:tcW w:type="dxa" w:w="3010"/>
           </w:tcPr>
           <w:p>
             <w:r>
@@ -224,7 +238,7 @@
       <w:tr>
         <w:tc>
           <w:tcPr>
-            <w:tcW w:type="dxa" w:w="3202"/>
+            <w:tcW w:type="dxa" w:w="3010"/>
           </w:tcPr>
           <w:p>
             <w:r>
@@ -234,7 +248,7 @@
         </w:tc>
         <w:tc>
           <w:tcPr>
-            <w:tcW w:type="dxa" w:w="3202"/>
+            <w:tcW w:type="dxa" w:w="3010"/>
           </w:tcPr>
           <w:p>
             <w:r>
@@ -244,7 +258,7 @@
         </w:tc>
         <w:tc>
           <w:tcPr>
-            <w:tcW w:type="dxa" w:w="3202"/>
+            <w:tcW w:type="dxa" w:w="3010"/>
           </w:tcPr>
           <w:p>
             <w:r>
@@ -256,7 +270,7 @@
       <w:tr>
         <w:tc>
           <w:tcPr>
-            <w:tcW w:type="dxa" w:w="3202"/>
+            <w:tcW w:type="dxa" w:w="3010"/>
           </w:tcPr>
           <w:p>
             <w:r>
@@ -266,7 +280,7 @@
         </w:tc>
         <w:tc>
           <w:tcPr>
-            <w:tcW w:type="dxa" w:w="3202"/>
+            <w:tcW w:type="dxa" w:w="3010"/>
           </w:tcPr>
           <w:p>
             <w:r>
@@ -276,7 +290,7 @@
         </w:tc>
         <w:tc>
           <w:tcPr>
-            <w:tcW w:type="dxa" w:w="3202"/>
+            <w:tcW w:type="dxa" w:w="3010"/>
           </w:tcPr>
           <w:p>
             <w:r>
@@ -311,10 +325,13 @@
       </w:r>
     </w:p>
     <w:p>
+      <w:pPr>
+        <w:jc w:val="center"/>
+      </w:pPr>
       <w:r>
         <w:drawing>
           <wp:inline xmlns:a="http://schemas.openxmlformats.org/drawingml/2006/main" xmlns:pic="http://schemas.openxmlformats.org/drawingml/2006/picture">
-            <wp:extent cx="5669280" cy="5669280"/>
+            <wp:extent cx="5733288" cy="5733288"/>
             <wp:docPr id="1" name="Picture 1"/>
             <wp:cNvGraphicFramePr>
               <a:graphicFrameLocks noChangeAspect="1"/>
@@ -335,7 +352,7 @@
                   <pic:spPr>
                     <a:xfrm>
                       <a:off x="0" y="0"/>
-                      <a:ext cx="5669280" cy="5669280"/>
+                      <a:ext cx="5733288" cy="5733288"/>
                     </a:xfrm>
                     <a:prstGeom prst="rect"/>
                   </pic:spPr>
@@ -355,10 +372,13 @@
       </w:r>
     </w:p>
     <w:p>
+      <w:pPr>
+        <w:jc w:val="center"/>
+      </w:pPr>
       <w:r>
         <w:drawing>
           <wp:inline xmlns:a="http://schemas.openxmlformats.org/drawingml/2006/main" xmlns:pic="http://schemas.openxmlformats.org/drawingml/2006/picture">
-            <wp:extent cx="5669280" cy="5669280"/>
+            <wp:extent cx="5733288" cy="5733288"/>
             <wp:docPr id="2" name="Picture 2"/>
             <wp:cNvGraphicFramePr>
               <a:graphicFrameLocks noChangeAspect="1"/>
@@ -379,7 +399,7 @@
                   <pic:spPr>
                     <a:xfrm>
                       <a:off x="0" y="0"/>
-                      <a:ext cx="5669280" cy="5669280"/>
+                      <a:ext cx="5733288" cy="5733288"/>
                     </a:xfrm>
                     <a:prstGeom prst="rect"/>
                   </pic:spPr>
@@ -399,10 +419,13 @@
       </w:r>
     </w:p>
     <w:p>
+      <w:pPr>
+        <w:jc w:val="center"/>
+      </w:pPr>
       <w:r>
         <w:drawing>
           <wp:inline xmlns:a="http://schemas.openxmlformats.org/drawingml/2006/main" xmlns:pic="http://schemas.openxmlformats.org/drawingml/2006/picture">
-            <wp:extent cx="5669280" cy="5669280"/>
+            <wp:extent cx="5733288" cy="5733288"/>
             <wp:docPr id="3" name="Picture 3"/>
             <wp:cNvGraphicFramePr>
               <a:graphicFrameLocks noChangeAspect="1"/>
@@ -423,7 +446,7 @@
                   <pic:spPr>
                     <a:xfrm>
                       <a:off x="0" y="0"/>
-                      <a:ext cx="5669280" cy="5669280"/>
+                      <a:ext cx="5733288" cy="5733288"/>
                     </a:xfrm>
                     <a:prstGeom prst="rect"/>
                   </pic:spPr>
@@ -443,10 +466,13 @@
       </w:r>
     </w:p>
     <w:p>
+      <w:pPr>
+        <w:jc w:val="center"/>
+      </w:pPr>
       <w:r>
         <w:drawing>
           <wp:inline xmlns:a="http://schemas.openxmlformats.org/drawingml/2006/main" xmlns:pic="http://schemas.openxmlformats.org/drawingml/2006/picture">
-            <wp:extent cx="5669280" cy="5669280"/>
+            <wp:extent cx="5733288" cy="5733288"/>
             <wp:docPr id="4" name="Picture 4"/>
             <wp:cNvGraphicFramePr>
               <a:graphicFrameLocks noChangeAspect="1"/>
@@ -467,7 +493,7 @@
                   <pic:spPr>
                     <a:xfrm>
                       <a:off x="0" y="0"/>
-                      <a:ext cx="5669280" cy="5669280"/>
+                      <a:ext cx="5733288" cy="5733288"/>
                     </a:xfrm>
                     <a:prstGeom prst="rect"/>
                   </pic:spPr>
@@ -678,7 +704,7 @@
     </w:p>
     <w:sectPr>
       <w:pgSz w:w="11909" w:h="16834"/>
-      <w:pgMar w:top="1152" w:right="1152" w:bottom="1152" w:left="1152" w:header="720" w:footer="720" w:gutter="0"/>
+      <w:pgMar w:top="1440" w:right="1440" w:bottom="1440" w:left="1440" w:header="720" w:footer="720" w:gutter="0"/>
       <w:cols w:space="720"/>
       <w:docGrid w:linePitch="360"/>
     </w:sectPr>

</xml_diff>